<commit_message>
Page navigation with login page
</commit_message>
<xml_diff>
--- a/FlutterNotes.docx
+++ b/FlutterNotes.docx
@@ -41,7 +41,10 @@
         </w:numPr>
       </w:pPr>
       <w:r>
-        <w:t>Function parameters: {} -&gt; optional named, [] -&gt; optional unnamed, nothing -&gt; mandatory)</w:t>
+        <w:t>Function parameters: {} -&gt; optional named, [] -&gt; optional unnamed, nothing -&gt; mandator</w:t>
+      </w:r>
+      <w:r>
+        <w:t xml:space="preserve">y, {} but with required with a var -&gt; named mandatory </w:t>
       </w:r>
     </w:p>
     <w:sectPr>
@@ -734,6 +737,7 @@
   <w:style w:type="character" w:default="1" w:styleId="DefaultParagraphFont">
     <w:name w:val="Default Paragraph Font"/>
     <w:uiPriority w:val="1"/>
+    <w:semiHidden/>
     <w:unhideWhenUsed/>
   </w:style>
   <w:style w:type="table" w:default="1" w:styleId="TableNormal">

</xml_diff>